<commit_message>
Präsi u. Protokolle Update
</commit_message>
<xml_diff>
--- a/Protokolle/Vorlage_Sprint_Review_Retro_Planung.docx
+++ b/Protokolle/Vorlage_Sprint_Review_Retro_Planung.docx
@@ -9,39 +9,24 @@
           <w:lang w:val="de-DE"/>
         </w:rPr>
       </w:pPr>
-      <w:proofErr w:type="spellStart"/>
-      <w:r>
-        <w:rPr>
-          <w:lang w:val="de-DE"/>
-        </w:rPr>
-        <w:t>IEMS</w:t>
-      </w:r>
-      <w:proofErr w:type="spellEnd"/>
+      <w:r>
+        <w:rPr>
+          <w:lang w:val="de-DE"/>
+        </w:rPr>
+        <w:t>IEMS PMSE APP Team Protokoll</w:t>
+      </w:r>
       <w:r>
         <w:rPr>
           <w:lang w:val="de-DE"/>
         </w:rPr>
         <w:t xml:space="preserve"> </w:t>
       </w:r>
-      <w:proofErr w:type="spellStart"/>
-      <w:r>
-        <w:rPr>
-          <w:lang w:val="de-DE"/>
-        </w:rPr>
-        <w:t>PMSE</w:t>
-      </w:r>
-      <w:proofErr w:type="spellEnd"/>
-      <w:r>
-        <w:rPr>
-          <w:lang w:val="de-DE"/>
-        </w:rPr>
-        <w:t xml:space="preserve"> APP Team Protokoll</w:t>
-      </w:r>
-      <w:r>
-        <w:rPr>
-          <w:lang w:val="de-DE"/>
-        </w:rPr>
-        <w:t xml:space="preserve"> </w:t>
+      <w:r>
+        <w:rPr>
+          <w:color w:val="FF0000"/>
+          <w:lang w:val="de-DE"/>
+        </w:rPr>
+        <w:t>X</w:t>
       </w:r>
       <w:r>
         <w:rPr>
@@ -105,74 +90,15 @@
           <w:color w:val="FF0000"/>
           <w:lang w:val="de-DE"/>
         </w:rPr>
-        <w:t xml:space="preserve">Frank Waller, Edith </w:t>
-      </w:r>
-      <w:proofErr w:type="spellStart"/>
+        <w:t>Frank Waller, Edith Mannherz, Oliver Brumberg, Daniel Birkmaier, Christian Tolksdorf</w:t>
+      </w:r>
       <w:r>
         <w:rPr>
           <w:color w:val="FF0000"/>
           <w:lang w:val="de-DE"/>
         </w:rPr>
-        <w:t>Mannherz</w:t>
-      </w:r>
-      <w:proofErr w:type="spellEnd"/>
-      <w:r>
-        <w:rPr>
-          <w:color w:val="FF0000"/>
-          <w:lang w:val="de-DE"/>
-        </w:rPr>
-        <w:t xml:space="preserve">, Oliver </w:t>
-      </w:r>
-      <w:proofErr w:type="spellStart"/>
-      <w:r>
-        <w:rPr>
-          <w:color w:val="FF0000"/>
-          <w:lang w:val="de-DE"/>
-        </w:rPr>
-        <w:t>Brumberg</w:t>
-      </w:r>
-      <w:proofErr w:type="spellEnd"/>
-      <w:r>
-        <w:rPr>
-          <w:color w:val="FF0000"/>
-          <w:lang w:val="de-DE"/>
-        </w:rPr>
-        <w:t xml:space="preserve">, Daniel </w:t>
-      </w:r>
-      <w:proofErr w:type="spellStart"/>
-      <w:r>
-        <w:rPr>
-          <w:color w:val="FF0000"/>
-          <w:lang w:val="de-DE"/>
-        </w:rPr>
-        <w:t>Birkmaier</w:t>
-      </w:r>
-      <w:proofErr w:type="spellEnd"/>
-      <w:r>
-        <w:rPr>
-          <w:color w:val="FF0000"/>
-          <w:lang w:val="de-DE"/>
-        </w:rPr>
-        <w:t xml:space="preserve">, Christian </w:t>
-      </w:r>
-      <w:proofErr w:type="spellStart"/>
-      <w:r>
-        <w:rPr>
-          <w:color w:val="FF0000"/>
-          <w:lang w:val="de-DE"/>
-        </w:rPr>
-        <w:t>Tolksdorf</w:t>
-      </w:r>
-      <w:proofErr w:type="spellEnd"/>
-      <w:r>
-        <w:rPr>
-          <w:color w:val="FF0000"/>
-          <w:lang w:val="de-DE"/>
-        </w:rPr>
         <w:t xml:space="preserve"> </w:t>
       </w:r>
-      <w:bookmarkStart w:id="0" w:name="_GoBack"/>
-      <w:bookmarkEnd w:id="0"/>
       <w:r>
         <w:rPr>
           <w:color w:val="FF0000"/>
@@ -192,56 +118,36 @@
         <w:rPr>
           <w:lang w:val="de-DE"/>
         </w:rPr>
-        <w:t>Review (</w:t>
-      </w:r>
-      <w:proofErr w:type="spellStart"/>
-      <w:r>
-        <w:rPr>
-          <w:lang w:val="de-DE"/>
-        </w:rPr>
-        <w:t>0:45h</w:t>
-      </w:r>
-      <w:proofErr w:type="spellEnd"/>
-      <w:r>
-        <w:rPr>
-          <w:lang w:val="de-DE"/>
-        </w:rPr>
-        <w:t>):</w:t>
+        <w:t>Review (0:45h):</w:t>
       </w:r>
     </w:p>
     <w:p>
       <w:pPr>
-        <w:rPr>
-          <w:lang w:val="de-DE"/>
-        </w:rPr>
-      </w:pPr>
+        <w:pStyle w:val="berschrift1"/>
+        <w:rPr>
+          <w:lang w:val="de-DE"/>
+        </w:rPr>
+      </w:pPr>
+      <w:r>
+        <w:rPr>
+          <w:lang w:val="de-DE"/>
+        </w:rPr>
+        <w:t>Retrospektive (0:15h):</w:t>
+      </w:r>
     </w:p>
     <w:p>
       <w:pPr>
-        <w:pStyle w:val="berschrift1"/>
-        <w:rPr>
-          <w:lang w:val="de-DE"/>
-        </w:rPr>
-      </w:pPr>
-      <w:r>
-        <w:rPr>
-          <w:lang w:val="de-DE"/>
-        </w:rPr>
-        <w:t>Retrospektive (</w:t>
-      </w:r>
-      <w:proofErr w:type="spellStart"/>
-      <w:r>
-        <w:rPr>
-          <w:lang w:val="de-DE"/>
-        </w:rPr>
-        <w:t>0:15h</w:t>
-      </w:r>
-      <w:proofErr w:type="spellEnd"/>
-      <w:r>
-        <w:rPr>
-          <w:lang w:val="de-DE"/>
-        </w:rPr>
-        <w:t>):</w:t>
+        <w:pStyle w:val="berschrift2"/>
+        <w:rPr>
+          <w:lang w:val="de-DE"/>
+        </w:rPr>
+      </w:pPr>
+      <w:r>
+        <w:rPr>
+          <w:lang w:val="de-DE"/>
+        </w:rPr>
+        <w:tab/>
+        <w:t>Vorgeschlagenen Veränderungen zum Sprint?</w:t>
       </w:r>
     </w:p>
     <w:p>
@@ -256,7 +162,7 @@
           <w:lang w:val="de-DE"/>
         </w:rPr>
         <w:tab/>
-        <w:t>Vorgeschlagenen Veränderungen zum Sprint?</w:t>
+        <w:t>Priorisierung der Veränderungen:</w:t>
       </w:r>
     </w:p>
     <w:p>
@@ -271,22 +177,21 @@
           <w:lang w:val="de-DE"/>
         </w:rPr>
         <w:tab/>
-        <w:t>Priorisierung der Veränderungen:</w:t>
+        <w:t>Verbesserungsmaßnahmen zum Sprint?</w:t>
       </w:r>
     </w:p>
     <w:p>
       <w:pPr>
-        <w:pStyle w:val="berschrift2"/>
-        <w:rPr>
-          <w:lang w:val="de-DE"/>
-        </w:rPr>
-      </w:pPr>
-      <w:r>
-        <w:rPr>
-          <w:lang w:val="de-DE"/>
-        </w:rPr>
-        <w:tab/>
-        <w:t>Verbesserungsmaßnahmen zum Sprint?</w:t>
+        <w:pStyle w:val="berschrift1"/>
+        <w:rPr>
+          <w:lang w:val="de-DE"/>
+        </w:rPr>
+      </w:pPr>
+      <w:r>
+        <w:rPr>
+          <w:lang w:val="de-DE"/>
+        </w:rPr>
+        <w:t>Planung (1:15h):</w:t>
       </w:r>
     </w:p>
     <w:p>
@@ -300,47 +205,12 @@
         <w:rPr>
           <w:lang w:val="de-DE"/>
         </w:rPr>
-        <w:t>Planung (</w:t>
-      </w:r>
-      <w:proofErr w:type="spellStart"/>
-      <w:r>
-        <w:rPr>
-          <w:lang w:val="de-DE"/>
-        </w:rPr>
-        <w:t>1:15h</w:t>
-      </w:r>
-      <w:proofErr w:type="spellEnd"/>
-      <w:r>
-        <w:rPr>
-          <w:lang w:val="de-DE"/>
-        </w:rPr>
-        <w:t>):</w:t>
+        <w:t>Farben für Anmerkungen:</w:t>
       </w:r>
     </w:p>
     <w:p>
       <w:pPr>
         <w:rPr>
-          <w:lang w:val="de-DE"/>
-        </w:rPr>
-      </w:pPr>
-    </w:p>
-    <w:p>
-      <w:pPr>
-        <w:pStyle w:val="berschrift1"/>
-        <w:rPr>
-          <w:lang w:val="de-DE"/>
-        </w:rPr>
-      </w:pPr>
-      <w:r>
-        <w:rPr>
-          <w:lang w:val="de-DE"/>
-        </w:rPr>
-        <w:t>Farben für Anmerkungen:</w:t>
-      </w:r>
-    </w:p>
-    <w:p>
-      <w:pPr>
-        <w:rPr>
           <w:color w:val="FF0000"/>
           <w:lang w:val="de-DE"/>
         </w:rPr>
@@ -350,30 +220,14 @@
           <w:color w:val="FF0000"/>
           <w:lang w:val="de-DE"/>
         </w:rPr>
-        <w:t xml:space="preserve">Es </w:t>
-      </w:r>
-      <w:proofErr w:type="spellStart"/>
+        <w:t>Es m</w:t>
+      </w:r>
       <w:r>
         <w:rPr>
           <w:color w:val="FF0000"/>
           <w:lang w:val="de-DE"/>
         </w:rPr>
-        <w:t>m</w:t>
-      </w:r>
-      <w:r>
-        <w:rPr>
-          <w:color w:val="FF0000"/>
-          <w:lang w:val="de-DE"/>
-        </w:rPr>
-        <w:t>uss</w:t>
-      </w:r>
-      <w:proofErr w:type="spellEnd"/>
-      <w:r>
-        <w:rPr>
-          <w:color w:val="FF0000"/>
-          <w:lang w:val="de-DE"/>
-        </w:rPr>
-        <w:t xml:space="preserve"> noch was getan werden</w:t>
+        <w:t>uss noch was getan werden</w:t>
       </w:r>
     </w:p>
     <w:p>
@@ -549,6 +403,36 @@
           <w:lang w:val="de-DE"/>
         </w:rPr>
       </w:pPr>
+    </w:p>
+    <w:p>
+      <w:pPr>
+        <w:rPr>
+          <w:lang w:val="de-DE"/>
+        </w:rPr>
+      </w:pPr>
+    </w:p>
+    <w:p>
+      <w:pPr>
+        <w:rPr>
+          <w:lang w:val="de-DE"/>
+        </w:rPr>
+      </w:pPr>
+    </w:p>
+    <w:p>
+      <w:pPr>
+        <w:rPr>
+          <w:lang w:val="de-DE"/>
+        </w:rPr>
+      </w:pPr>
+    </w:p>
+    <w:p>
+      <w:pPr>
+        <w:rPr>
+          <w:lang w:val="de-DE"/>
+        </w:rPr>
+      </w:pPr>
+      <w:bookmarkStart w:id="0" w:name="_GoBack"/>
+      <w:bookmarkEnd w:id="0"/>
     </w:p>
     <w:sectPr>
       <w:pgSz w:w="11906" w:h="16838"/>

</xml_diff>